<commit_message>
saving the data the best model trained on
</commit_message>
<xml_diff>
--- a/covid19_bloodTesting_pred/COVID19.docx
+++ b/covid19_bloodTesting_pred/COVID19.docx
@@ -315,6 +315,7 @@
       </w:pPr>
       <w:r>
         <w:rPr>
+          <w:noProof/>
           <w:lang w:val="en-US"/>
         </w:rPr>
         <w:drawing>
@@ -383,6 +384,7 @@
       </w:r>
       <w:r>
         <w:rPr>
+          <w:noProof/>
           <w:lang w:val="en-US"/>
         </w:rPr>
         <w:drawing>
@@ -466,12 +468,6 @@
         <w:rPr>
           <w:lang w:val="en-US"/>
         </w:rPr>
-        <w:br/>
-      </w:r>
-      <w:r>
-        <w:rPr>
-          <w:lang w:val="en-US"/>
-        </w:rPr>
         <w:t>T</w:t>
       </w:r>
       <w:r>
@@ -540,21 +536,7 @@
         <w:rPr>
           <w:lang w:val="en-US"/>
         </w:rPr>
-        <w:t xml:space="preserve">d. Both in RF and </w:t>
-      </w:r>
-      <w:proofErr w:type="spellStart"/>
-      <w:r>
-        <w:rPr>
-          <w:lang w:val="en-US"/>
-        </w:rPr>
-        <w:t>XGboost</w:t>
-      </w:r>
-      <w:proofErr w:type="spellEnd"/>
-      <w:r>
-        <w:rPr>
-          <w:lang w:val="en-US"/>
-        </w:rPr>
-        <w:t xml:space="preserve"> the number of estimators and the max depth </w:t>
+        <w:t xml:space="preserve">d. Both in RF and XGboost the number of estimators and the max depth </w:t>
       </w:r>
       <w:r>
         <w:rPr>
@@ -595,16 +577,17 @@
       </w:pPr>
       <w:r>
         <w:rPr>
+          <w:noProof/>
           <w:lang w:val="en-US"/>
         </w:rPr>
         <w:drawing>
-          <wp:anchor distT="0" distB="0" distL="114300" distR="114300" simplePos="0" relativeHeight="251658240" behindDoc="0" locked="0" layoutInCell="1" allowOverlap="1" wp14:anchorId="3DFBC5AA" wp14:editId="32656D4B">
+          <wp:anchor distT="0" distB="0" distL="114300" distR="114300" simplePos="0" relativeHeight="251658240" behindDoc="0" locked="0" layoutInCell="1" allowOverlap="1" wp14:anchorId="3DFBC5AA" wp14:editId="4D1A02A7">
             <wp:simplePos x="0" y="0"/>
             <wp:positionH relativeFrom="margin">
               <wp:align>center</wp:align>
             </wp:positionH>
             <wp:positionV relativeFrom="paragraph">
-              <wp:posOffset>372110</wp:posOffset>
+              <wp:posOffset>448310</wp:posOffset>
             </wp:positionV>
             <wp:extent cx="7040245" cy="198120"/>
             <wp:effectExtent l="0" t="0" r="8255" b="0"/>
@@ -667,19 +650,12 @@
         </w:rPr>
         <w:br/>
       </w:r>
-      <w:proofErr w:type="spellStart"/>
-      <w:r>
-        <w:rPr>
-          <w:lang w:val="en-US"/>
-        </w:rPr>
-        <w:t>LightGMB</w:t>
-      </w:r>
-      <w:proofErr w:type="spellEnd"/>
-      <w:r>
-        <w:rPr>
-          <w:lang w:val="en-US"/>
-        </w:rPr>
-        <w:t>:</w:t>
+      <w:r>
+        <w:rPr>
+          <w:u w:val="single"/>
+          <w:lang w:val="en-US"/>
+        </w:rPr>
+        <w:t>LightGMB:</w:t>
       </w:r>
       <w:r>
         <w:rPr>
@@ -694,43 +670,70 @@
         </w:rPr>
         <w:br/>
         <w:t>learning rate = 0.1, max depth = 16 and number of estimators is 100.</w:t>
-      </w:r>
-      <w:r>
-        <w:rPr>
-          <w:lang w:val="en-US"/>
-        </w:rPr>
-        <w:br/>
       </w:r>
     </w:p>
     <w:p>
       <w:pPr>
         <w:rPr>
+          <w:u w:val="single"/>
           <w:lang w:val="en-US"/>
         </w:rPr>
       </w:pPr>
-      <w:proofErr w:type="spellStart"/>
-      <w:r>
-        <w:rPr>
-          <w:lang w:val="en-US"/>
-        </w:rPr>
-        <w:t>CatBoost</w:t>
-      </w:r>
-      <w:proofErr w:type="spellEnd"/>
-      <w:r>
-        <w:rPr>
-          <w:lang w:val="en-US"/>
-        </w:rPr>
-        <w:t>:</w:t>
+      <w:r>
+        <w:rPr>
+          <w:u w:val="single"/>
+          <w:lang w:val="en-US"/>
+        </w:rPr>
+        <w:t>CatBoost:</w:t>
       </w:r>
     </w:p>
     <w:p>
       <w:pPr>
         <w:rPr>
-          <w:rFonts w:hint="cs"/>
           <w:rtl/>
           <w:lang w:val="en-US"/>
         </w:rPr>
       </w:pPr>
+      <w:r>
+        <w:rPr>
+          <w:lang w:val="en-US"/>
+        </w:rPr>
+        <w:drawing>
+          <wp:inline distT="0" distB="0" distL="0" distR="0" wp14:anchorId="61BE5F4C" wp14:editId="28506D6D">
+            <wp:extent cx="5731510" cy="168910"/>
+            <wp:effectExtent l="0" t="0" r="2540" b="2540"/>
+            <wp:docPr id="2" name="Picture 2"/>
+            <wp:cNvGraphicFramePr>
+              <a:graphicFrameLocks xmlns:a="http://schemas.openxmlformats.org/drawingml/2006/main" noChangeAspect="1"/>
+            </wp:cNvGraphicFramePr>
+            <a:graphic xmlns:a="http://schemas.openxmlformats.org/drawingml/2006/main">
+              <a:graphicData uri="http://schemas.openxmlformats.org/drawingml/2006/picture">
+                <pic:pic xmlns:pic="http://schemas.openxmlformats.org/drawingml/2006/picture">
+                  <pic:nvPicPr>
+                    <pic:cNvPr id="1" name=""/>
+                    <pic:cNvPicPr/>
+                  </pic:nvPicPr>
+                  <pic:blipFill>
+                    <a:blip r:embed="rId7"/>
+                    <a:stretch>
+                      <a:fillRect/>
+                    </a:stretch>
+                  </pic:blipFill>
+                  <pic:spPr>
+                    <a:xfrm>
+                      <a:off x="0" y="0"/>
+                      <a:ext cx="5731510" cy="168910"/>
+                    </a:xfrm>
+                    <a:prstGeom prst="rect">
+                      <a:avLst/>
+                    </a:prstGeom>
+                  </pic:spPr>
+                </pic:pic>
+              </a:graphicData>
+            </a:graphic>
+          </wp:inline>
+        </w:drawing>
+      </w:r>
     </w:p>
     <w:p>
       <w:pPr>
@@ -738,6 +741,55 @@
           <w:lang w:val="en-US"/>
         </w:rPr>
       </w:pPr>
+      <w:r>
+        <w:rPr>
+          <w:lang w:val="en-US"/>
+        </w:rPr>
+        <w:t>mean accuracy is 83.2%, while the best model with accuracy of 9</w:t>
+      </w:r>
+      <w:r>
+        <w:rPr>
+          <w:lang w:val="en-US"/>
+        </w:rPr>
+        <w:t>0</w:t>
+      </w:r>
+      <w:r>
+        <w:rPr>
+          <w:lang w:val="en-US"/>
+        </w:rPr>
+        <w:t>.</w:t>
+      </w:r>
+      <w:r>
+        <w:rPr>
+          <w:lang w:val="en-US"/>
+        </w:rPr>
+        <w:t>9</w:t>
+      </w:r>
+      <w:r>
+        <w:rPr>
+          <w:lang w:val="en-US"/>
+        </w:rPr>
+        <w:t>% with the hyper parameter:</w:t>
+      </w:r>
+      <w:r>
+        <w:rPr>
+          <w:lang w:val="en-US"/>
+        </w:rPr>
+        <w:br/>
+        <w:t>learning rate = 0.</w:t>
+      </w:r>
+      <w:r>
+        <w:rPr>
+          <w:lang w:val="en-US"/>
+        </w:rPr>
+        <w:t>01</w:t>
+      </w:r>
+      <w:r>
+        <w:rPr>
+          <w:lang w:val="en-US"/>
+        </w:rPr>
+        <w:t>.</w:t>
+      </w:r>
     </w:p>
     <w:sectPr>
       <w:pgSz w:w="11906" w:h="16838"/>

</xml_diff>